<commit_message>
add email combination templates and also exhibits
</commit_message>
<xml_diff>
--- a/backend-templates/MultiCombinations (1).docx
+++ b/backend-templates/MultiCombinations (1).docx
@@ -8,34 +8,18 @@
         <w:ind w:left="0" w:firstLine="0"/>
         <w:jc w:val="center"/>
       </w:pPr>
-      <w:proofErr w:type="spellStart"/>
       <w:r>
         <w:rPr>
           <w:b/>
         </w:rPr>
-        <w:t>CloudFuze</w:t>
-      </w:r>
-      <w:proofErr w:type="spellEnd"/>
-      <w:r>
-        <w:rPr>
-          <w:b/>
-        </w:rPr>
-        <w:t xml:space="preserve"> Purchase Agreement for </w:t>
+        <w:t xml:space="preserve">CloudFuze Purchase Agreement for </w:t>
       </w:r>
       <w:r>
         <w:rPr>
           <w:b/>
           <w:bCs/>
         </w:rPr>
-        <w:t>{{</w:t>
-      </w:r>
-      <w:proofErr w:type="spellStart"/>
-      <w:r>
-        <w:rPr>
-          <w:b/>
-          <w:bCs/>
-        </w:rPr>
-        <w:t>Company</w:t>
+        <w:t>{{Company</w:t>
       </w:r>
       <w:r>
         <w:rPr>
@@ -51,16 +35,7 @@
           <w:bCs/>
           <w:spacing w:val="-2"/>
         </w:rPr>
-        <w:t>Name</w:t>
-      </w:r>
-      <w:proofErr w:type="spellEnd"/>
-      <w:r>
-        <w:rPr>
-          <w:b/>
-          <w:bCs/>
-          <w:spacing w:val="-2"/>
-        </w:rPr>
-        <w:t>}}</w:t>
+        <w:t>Name}}</w:t>
       </w:r>
     </w:p>
     <w:p>
@@ -86,17 +61,7 @@
           <w:sz w:val="21"/>
           <w:szCs w:val="21"/>
         </w:rPr>
-        <w:t>{{</w:t>
-      </w:r>
-      <w:proofErr w:type="spellStart"/>
-      <w:r>
-        <w:rPr>
-          <w:b/>
-          <w:bCs/>
-          <w:sz w:val="21"/>
-          <w:szCs w:val="21"/>
-        </w:rPr>
-        <w:t>Company</w:t>
+        <w:t>{{Company</w:t>
       </w:r>
       <w:r>
         <w:rPr>
@@ -116,9 +81,8 @@
           <w:sz w:val="21"/>
           <w:szCs w:val="21"/>
         </w:rPr>
-        <w:t>Name</w:t>
-      </w:r>
-      <w:proofErr w:type="spellEnd"/>
+        <w:t>Name}}</w:t>
+      </w:r>
       <w:r>
         <w:rPr>
           <w:b/>
@@ -127,40 +91,14 @@
           <w:sz w:val="21"/>
           <w:szCs w:val="21"/>
         </w:rPr>
-        <w:t>}}</w:t>
-      </w:r>
-      <w:r>
-        <w:rPr>
-          <w:b/>
-          <w:bCs/>
-          <w:spacing w:val="-2"/>
+        <w:t xml:space="preserve"> </w:t>
+      </w:r>
+      <w:r>
+        <w:rPr>
           <w:sz w:val="21"/>
           <w:szCs w:val="21"/>
         </w:rPr>
-        <w:t xml:space="preserve"> </w:t>
-      </w:r>
-      <w:r>
-        <w:rPr>
-          <w:sz w:val="21"/>
-          <w:szCs w:val="21"/>
-        </w:rPr>
-        <w:t xml:space="preserve">with pricing for use of the </w:t>
-      </w:r>
-      <w:proofErr w:type="spellStart"/>
-      <w:r>
-        <w:rPr>
-          <w:sz w:val="21"/>
-          <w:szCs w:val="21"/>
-        </w:rPr>
-        <w:t>CloudFuze’s</w:t>
-      </w:r>
-      <w:proofErr w:type="spellEnd"/>
-      <w:r>
-        <w:rPr>
-          <w:sz w:val="21"/>
-          <w:szCs w:val="21"/>
-        </w:rPr>
-        <w:t xml:space="preserve"> X-Change Enterprise Data Migration Solution:</w:t>
+        <w:t>with pricing for use of the CloudFuze’s X-Change Enterprise Data Migration Solution:</w:t>
       </w:r>
     </w:p>
     <w:p>
@@ -408,23 +346,7 @@
                 <w:sz w:val="20"/>
                 <w:szCs w:val="20"/>
               </w:rPr>
-              <w:t>{{</w:t>
-            </w:r>
-            <w:proofErr w:type="spellStart"/>
-            <w:r>
-              <w:rPr>
-                <w:sz w:val="20"/>
-                <w:szCs w:val="20"/>
-              </w:rPr>
-              <w:t>exhibitType</w:t>
-            </w:r>
-            <w:proofErr w:type="spellEnd"/>
-            <w:r>
-              <w:rPr>
-                <w:sz w:val="20"/>
-                <w:szCs w:val="20"/>
-              </w:rPr>
-              <w:t>}}</w:t>
+              <w:t>{{exhibitType}}</w:t>
             </w:r>
           </w:p>
         </w:tc>
@@ -456,25 +378,7 @@
                 <w:sz w:val="20"/>
                 <w:szCs w:val="20"/>
               </w:rPr>
-              <w:t>{{</w:t>
-            </w:r>
-            <w:proofErr w:type="spellStart"/>
-            <w:r>
-              <w:rPr>
-                <w:b/>
-                <w:sz w:val="20"/>
-                <w:szCs w:val="20"/>
-              </w:rPr>
-              <w:t>exhibitDesc</w:t>
-            </w:r>
-            <w:proofErr w:type="spellEnd"/>
-            <w:r>
-              <w:rPr>
-                <w:b/>
-                <w:sz w:val="20"/>
-                <w:szCs w:val="20"/>
-              </w:rPr>
-              <w:t>}}</w:t>
+              <w:t>{{exhibitDesc}}</w:t>
             </w:r>
           </w:p>
         </w:tc>
@@ -503,23 +407,7 @@
                 <w:sz w:val="20"/>
                 <w:szCs w:val="20"/>
               </w:rPr>
-              <w:t>{{</w:t>
-            </w:r>
-            <w:proofErr w:type="spellStart"/>
-            <w:r>
-              <w:rPr>
-                <w:sz w:val="20"/>
-                <w:szCs w:val="20"/>
-              </w:rPr>
-              <w:t>exhibitPrice</w:t>
-            </w:r>
-            <w:proofErr w:type="spellEnd"/>
-            <w:r>
-              <w:rPr>
-                <w:sz w:val="20"/>
-                <w:szCs w:val="20"/>
-              </w:rPr>
-              <w:t>}}</w:t>
+              <w:t>{{exhibitPrice}}</w:t>
             </w:r>
           </w:p>
         </w:tc>
@@ -774,27 +662,7 @@
                 <w:sz w:val="20"/>
                 <w:szCs w:val="20"/>
               </w:rPr>
-              <w:t>{{</w:t>
-            </w:r>
-            <w:proofErr w:type="spellStart"/>
-            <w:r>
-              <w:rPr>
-                <w:b/>
-                <w:bCs/>
-                <w:sz w:val="20"/>
-                <w:szCs w:val="20"/>
-              </w:rPr>
-              <w:t>Duration_of_months</w:t>
-            </w:r>
-            <w:proofErr w:type="spellEnd"/>
-            <w:r>
-              <w:rPr>
-                <w:b/>
-                <w:bCs/>
-                <w:sz w:val="20"/>
-                <w:szCs w:val="20"/>
-              </w:rPr>
-              <w:t>}}</w:t>
+              <w:t>{{Duration_of_months}}</w:t>
             </w:r>
             <w:r>
               <w:rPr>
@@ -847,27 +715,7 @@
                 <w:szCs w:val="20"/>
               </w:rPr>
               <w:lastRenderedPageBreak/>
-              <w:t>{{</w:t>
-            </w:r>
-            <w:proofErr w:type="spellStart"/>
-            <w:r>
-              <w:rPr>
-                <w:b/>
-                <w:bCs/>
-                <w:sz w:val="20"/>
-                <w:szCs w:val="20"/>
-              </w:rPr>
-              <w:t>price_migration</w:t>
-            </w:r>
-            <w:proofErr w:type="spellEnd"/>
-            <w:r>
-              <w:rPr>
-                <w:b/>
-                <w:bCs/>
-                <w:sz w:val="20"/>
-                <w:szCs w:val="20"/>
-              </w:rPr>
-              <w:t>}}</w:t>
+              <w:t>{{price_migration}}</w:t>
             </w:r>
           </w:p>
         </w:tc>
@@ -922,21 +770,7 @@
               <w:rPr>
                 <w:sz w:val="19"/>
               </w:rPr>
-              <w:t>{{</w:t>
-            </w:r>
-            <w:proofErr w:type="spellStart"/>
-            <w:r>
-              <w:rPr>
-                <w:sz w:val="19"/>
-              </w:rPr>
-              <w:t>server_descriptions</w:t>
-            </w:r>
-            <w:proofErr w:type="spellEnd"/>
-            <w:r>
-              <w:rPr>
-                <w:sz w:val="19"/>
-              </w:rPr>
-              <w:t>}}</w:t>
+              <w:t>{{server_descriptions}}</w:t>
             </w:r>
             <w:r>
               <w:rPr>
@@ -950,21 +784,7 @@
                 <w:sz w:val="19"/>
               </w:rPr>
               <w:br/>
-              <w:t>Instance Valid for {{</w:t>
-            </w:r>
-            <w:proofErr w:type="spellStart"/>
-            <w:r>
-              <w:rPr>
-                <w:sz w:val="19"/>
-              </w:rPr>
-              <w:t>Duration_of_months</w:t>
-            </w:r>
-            <w:proofErr w:type="spellEnd"/>
-            <w:r>
-              <w:rPr>
-                <w:sz w:val="19"/>
-              </w:rPr>
-              <w:t>}} Month</w:t>
+              <w:t>Instance Valid for {{Duration_of_months}} Month</w:t>
             </w:r>
             <w:r>
               <w:rPr>
@@ -1008,27 +828,7 @@
                 <w:sz w:val="20"/>
                 <w:szCs w:val="20"/>
               </w:rPr>
-              <w:t>{{</w:t>
-            </w:r>
-            <w:proofErr w:type="spellStart"/>
-            <w:r>
-              <w:rPr>
-                <w:b/>
-                <w:bCs/>
-                <w:sz w:val="20"/>
-                <w:szCs w:val="20"/>
-              </w:rPr>
-              <w:t>instance_cost</w:t>
-            </w:r>
-            <w:proofErr w:type="spellEnd"/>
-            <w:r>
-              <w:rPr>
-                <w:b/>
-                <w:bCs/>
-                <w:sz w:val="20"/>
-                <w:szCs w:val="20"/>
-              </w:rPr>
-              <w:t>}}</w:t>
+              <w:t>{{instance_cost}}</w:t>
             </w:r>
           </w:p>
         </w:tc>
@@ -1085,17 +885,8 @@
                 <w:b/>
                 <w:sz w:val="19"/>
               </w:rPr>
-              <w:t>{{</w:t>
-            </w:r>
-            <w:proofErr w:type="spellStart"/>
-            <w:r>
-              <w:rPr>
-                <w:b/>
-                <w:sz w:val="19"/>
-              </w:rPr>
-              <w:t>discount_percent</w:t>
-            </w:r>
-            <w:proofErr w:type="spellEnd"/>
+              <w:t>{{discount_percent</w:t>
+            </w:r>
             <w:proofErr w:type="gramStart"/>
             <w:r>
               <w:rPr>
@@ -1149,27 +940,7 @@
                 <w:sz w:val="20"/>
                 <w:szCs w:val="20"/>
               </w:rPr>
-              <w:t>{{</w:t>
-            </w:r>
-            <w:proofErr w:type="spellStart"/>
-            <w:r>
-              <w:rPr>
-                <w:b/>
-                <w:bCs/>
-                <w:sz w:val="20"/>
-                <w:szCs w:val="20"/>
-              </w:rPr>
-              <w:t>discount_amount</w:t>
-            </w:r>
-            <w:proofErr w:type="spellEnd"/>
-            <w:r>
-              <w:rPr>
-                <w:b/>
-                <w:bCs/>
-                <w:sz w:val="20"/>
-                <w:szCs w:val="20"/>
-              </w:rPr>
-              <w:t>}}</w:t>
+              <w:t>{{discount_amount}}</w:t>
             </w:r>
           </w:p>
         </w:tc>
@@ -1228,25 +999,7 @@
           <w:sz w:val="20"/>
           <w:szCs w:val="20"/>
         </w:rPr>
-        <w:t>{</w:t>
-      </w:r>
-      <w:proofErr w:type="spellStart"/>
-      <w:r>
-        <w:rPr>
-          <w:b/>
-          <w:sz w:val="20"/>
-          <w:szCs w:val="20"/>
-        </w:rPr>
-        <w:t>total_price_discount</w:t>
-      </w:r>
-      <w:proofErr w:type="spellEnd"/>
-      <w:r>
-        <w:rPr>
-          <w:b/>
-          <w:sz w:val="20"/>
-          <w:szCs w:val="20"/>
-        </w:rPr>
-        <w:t>}}</w:t>
+        <w:t>{total_price_discount}}</w:t>
       </w:r>
       <w:r>
         <w:rPr>
@@ -1401,21 +1154,12 @@
       </w:r>
       <w:bookmarkStart w:id="1" w:name="_Hlk210928552"/>
       <w:bookmarkStart w:id="2" w:name="_Hlk212118340"/>
-      <w:proofErr w:type="spellStart"/>
       <w:r>
         <w:rPr>
           <w:sz w:val="21"/>
           <w:szCs w:val="21"/>
         </w:rPr>
-        <w:t>per_user_cost</w:t>
-      </w:r>
-      <w:proofErr w:type="spellEnd"/>
-      <w:r>
-        <w:rPr>
-          <w:sz w:val="21"/>
-          <w:szCs w:val="21"/>
-        </w:rPr>
-        <w:t>}}</w:t>
+        <w:t>per_user_cost}}</w:t>
       </w:r>
       <w:r>
         <w:rPr>
@@ -1431,23 +1175,7 @@
           <w:sz w:val="21"/>
           <w:szCs w:val="21"/>
         </w:rPr>
-        <w:t>per User | {{</w:t>
-      </w:r>
-      <w:proofErr w:type="spellStart"/>
-      <w:r>
-        <w:rPr>
-          <w:sz w:val="21"/>
-          <w:szCs w:val="21"/>
-        </w:rPr>
-        <w:t>instance_type_cost</w:t>
-      </w:r>
-      <w:proofErr w:type="spellEnd"/>
-      <w:r>
-        <w:rPr>
-          <w:sz w:val="21"/>
-          <w:szCs w:val="21"/>
-        </w:rPr>
-        <w:t>}}</w:t>
+        <w:t>per User | {{instance_type_cost}}</w:t>
       </w:r>
       <w:r>
         <w:rPr>
@@ -1466,6 +1194,20 @@
         <w:t>per server per month</w:t>
       </w:r>
       <w:bookmarkEnd w:id="1"/>
+      <w:r>
+        <w:rPr>
+          <w:sz w:val="21"/>
+          <w:szCs w:val="21"/>
+        </w:rPr>
+        <w:t xml:space="preserve"> </w:t>
+      </w:r>
+      <w:r>
+        <w:rPr>
+          <w:sz w:val="21"/>
+          <w:szCs w:val="21"/>
+        </w:rPr>
+        <w:t>| {{per_data_cost}} per GB</w:t>
+      </w:r>
       <w:r>
         <w:rPr>
           <w:sz w:val="21"/>
@@ -1511,39 +1253,7 @@
           <w:sz w:val="21"/>
           <w:szCs w:val="21"/>
         </w:rPr>
-        <w:t>{{</w:t>
-      </w:r>
-      <w:proofErr w:type="spellStart"/>
-      <w:r>
-        <w:rPr>
-          <w:sz w:val="21"/>
-          <w:szCs w:val="21"/>
-        </w:rPr>
-        <w:t>Start_date</w:t>
-      </w:r>
-      <w:proofErr w:type="spellEnd"/>
-      <w:r>
-        <w:rPr>
-          <w:sz w:val="21"/>
-          <w:szCs w:val="21"/>
-        </w:rPr>
-        <w:t>}} till {{</w:t>
-      </w:r>
-      <w:proofErr w:type="spellStart"/>
-      <w:r>
-        <w:rPr>
-          <w:sz w:val="21"/>
-          <w:szCs w:val="21"/>
-        </w:rPr>
-        <w:t>End_date</w:t>
-      </w:r>
-      <w:proofErr w:type="spellEnd"/>
-      <w:r>
-        <w:rPr>
-          <w:sz w:val="21"/>
-          <w:szCs w:val="21"/>
-        </w:rPr>
-        <w:t>}}</w:t>
+        <w:t>{{Start_date}} till {{End_date}}</w:t>
       </w:r>
       <w:bookmarkEnd w:id="3"/>
     </w:p>
@@ -1612,23 +1322,13 @@
         <w:spacing w:after="4" w:line="265" w:lineRule="auto"/>
         <w:ind w:left="-5"/>
       </w:pPr>
-      <w:proofErr w:type="spellStart"/>
       <w:r>
         <w:rPr>
           <w:b/>
           <w:sz w:val="21"/>
           <w:szCs w:val="21"/>
         </w:rPr>
-        <w:t>CloudFuze</w:t>
-      </w:r>
-      <w:proofErr w:type="spellEnd"/>
-      <w:r>
-        <w:rPr>
-          <w:b/>
-          <w:sz w:val="21"/>
-          <w:szCs w:val="21"/>
-        </w:rPr>
-        <w:t>, Inc.</w:t>
+        <w:t>CloudFuze, Inc.</w:t>
       </w:r>
       <w:r>
         <w:rPr>
@@ -1757,18 +1457,8 @@
                 <w:u w:val="single" w:color="000000"/>
               </w:rPr>
               <w:lastRenderedPageBreak/>
-              <w:t xml:space="preserve">For </w:t>
-            </w:r>
-            <w:proofErr w:type="spellStart"/>
-            <w:r>
-              <w:rPr>
-                <w:b/>
-                <w:sz w:val="21"/>
-                <w:u w:val="single" w:color="000000"/>
-              </w:rPr>
-              <w:t>CloudFuze</w:t>
-            </w:r>
-            <w:proofErr w:type="spellEnd"/>
+              <w:t>For CloudFuze</w:t>
+            </w:r>
             <w:r>
               <w:rPr>
                 <w:b/>
@@ -1920,18 +1610,7 @@
                 <w:szCs w:val="21"/>
                 <w:u w:val="single"/>
               </w:rPr>
-              <w:t>{{</w:t>
-            </w:r>
-            <w:proofErr w:type="spellStart"/>
-            <w:r>
-              <w:rPr>
-                <w:b/>
-                <w:bCs/>
-                <w:sz w:val="21"/>
-                <w:szCs w:val="21"/>
-                <w:u w:val="single"/>
-              </w:rPr>
-              <w:t>Company</w:t>
+              <w:t>{{Company</w:t>
             </w:r>
             <w:r>
               <w:rPr>
@@ -1953,19 +1632,7 @@
                 <w:szCs w:val="21"/>
                 <w:u w:val="single"/>
               </w:rPr>
-              <w:t>Name</w:t>
-            </w:r>
-            <w:proofErr w:type="spellEnd"/>
-            <w:r>
-              <w:rPr>
-                <w:b/>
-                <w:bCs/>
-                <w:spacing w:val="-2"/>
-                <w:sz w:val="21"/>
-                <w:szCs w:val="21"/>
-                <w:u w:val="single"/>
-              </w:rPr>
-              <w:t>}}</w:t>
+              <w:t>Name}}</w:t>
             </w:r>
           </w:p>
           <w:p>
@@ -2131,39 +1798,7 @@
         <w:ind w:left="-5"/>
       </w:pPr>
       <w:r>
-        <w:t>Each party (the “Receiving Party”) understands that the other party (the “Disclosing Party”) has disclosed or may disclose business, technical or financial information relating to the Disclosing Party’s business (hereinafter referred to as “Proprietary Information” of the Disclosing Party). Proprietary Information of Company includes non-public information regarding features, functionality and performance of the Service. Proprietary Information of Customer includes non-public data provided by Customer to Company to enable the provision of the Services (“Customer Data”). The Receiving Party agrees: (</w:t>
-      </w:r>
-      <w:proofErr w:type="spellStart"/>
-      <w:r>
-        <w:t>i</w:t>
-      </w:r>
-      <w:proofErr w:type="spellEnd"/>
-      <w:r>
-        <w:t xml:space="preserve">) to take reasonable precautions to protect such Proprietary Information, and (ii) not to use (except in performance of the Services or as otherwise permitted herein) or divulge to any third person any such Proprietary Information. The Disclosing Party agrees that the foregoing shall not apply with respect to any information after five (5) years following the disclosure thereof or any information that the Receiving Party can document (a) is or becomes generally available to the public, or (b) was in its possession or known by </w:t>
-      </w:r>
-      <w:proofErr w:type="spellStart"/>
-      <w:r>
-        <w:t>it</w:t>
-      </w:r>
-      <w:proofErr w:type="spellEnd"/>
-      <w:r>
-        <w:t xml:space="preserve"> prior to receipt from the Disclosing Party, or (c) was rightfully disclosed to it without restriction by a third party, or (d) was independently developed without use of any Proprietary Information of the Disclosing Party or (e) is required to be disclosed by law. Customer shall own all right, title and interest in and to the Customer Data, as well as any data that is based on or derived from the Customer Data and provided to Customer as part of the Services. Company shall own and retain all right, title and interest in and to (a) the Services and Software, all improvements, enhancements or modifications thereto, (b) any software, applications, inventions or other technology developed in connection with Implementation Services or support, and (c) all intellectual property rights related to any of the foregoing. Notwithstanding anything to the contrary, Company shall have the right collect and </w:t>
-      </w:r>
-      <w:proofErr w:type="spellStart"/>
-      <w:r>
-        <w:t>analyze</w:t>
-      </w:r>
-      <w:proofErr w:type="spellEnd"/>
-      <w:r>
-        <w:t xml:space="preserve"> data and other information relating to the provision, use and performance of various aspects of the Services and related systems and technologies (including, without limitation, information concerning Customer Data and data derived there from), and Company will be free (during and after the term hereof) to (</w:t>
-      </w:r>
-      <w:proofErr w:type="spellStart"/>
-      <w:r>
-        <w:t>i</w:t>
-      </w:r>
-      <w:proofErr w:type="spellEnd"/>
-      <w:r>
-        <w:t>) use such information and data to improve and enhance the Services and for other development, diagnostic and corrective purposes in connection with the Services and other Company offerings, and (ii) disclose such data solely in aggregate or other de-identified form in connection with its business. No rights or licenses are granted except as expressly set forth herein.</w:t>
+        <w:t>Each party (the “Receiving Party”) understands that the other party (the “Disclosing Party”) has disclosed or may disclose business, technical or financial information relating to the Disclosing Party’s business (hereinafter referred to as “Proprietary Information” of the Disclosing Party). Proprietary Information of Company includes non-public information regarding features, functionality and performance of the Service. Proprietary Information of Customer includes non-public data provided by Customer to Company to enable the provision of the Services (“Customer Data”). The Receiving Party agrees: (i) to take reasonable precautions to protect such Proprietary Information, and (ii) not to use (except in performance of the Services or as otherwise permitted herein) or divulge to any third person any such Proprietary Information. The Disclosing Party agrees that the foregoing shall not apply with respect to any information after five (5) years following the disclosure thereof or any information that the Receiving Party can document (a) is or becomes generally available to the public, or (b) was in its possession or known by it prior to receipt from the Disclosing Party, or (c) was rightfully disclosed to it without restriction by a third party, or (d) was independently developed without use of any Proprietary Information of the Disclosing Party or (e) is required to be disclosed by law. Customer shall own all right, title and interest in and to the Customer Data, as well as any data that is based on or derived from the Customer Data and provided to Customer as part of the Services. Company shall own and retain all right, title and interest in and to (a) the Services and Software, all improvements, enhancements or modifications thereto, (b) any software, applications, inventions or other technology developed in connection with Implementation Services or support, and (c) all intellectual property rights related to any of the foregoing. Notwithstanding anything to the contrary, Company shall have the right collect and analyze data and other information relating to the provision, use and performance of various aspects of the Services and related systems and technologies (including, without limitation, information concerning Customer Data and data derived there from), and Company will be free (during and after the term hereof) to (i) use such information and data to improve and enhance the Services and for other development, diagnostic and corrective purposes in connection with the Services and other Company offerings, and (ii) disclose such data solely in aggregate or other de-identified form in connection with its business. No rights or licenses are granted except as expressly set forth herein.</w:t>
       </w:r>
     </w:p>
     <w:p>
@@ -2446,15 +2081,7 @@
         <w:ind w:left="-5"/>
       </w:pPr>
       <w:r>
-        <w:t xml:space="preserve">Company shall hold Customer harmless from liability to third parties resulting from infringement by the Service of any United States patent or any copyright or misappropriation of any trade secret, provided Company is promptly notified of any and all threats, claims and proceedings related thereto and given reasonable assistance and the opportunity to assume sole control over </w:t>
-      </w:r>
-      <w:proofErr w:type="spellStart"/>
-      <w:r>
-        <w:t>defense</w:t>
-      </w:r>
-      <w:proofErr w:type="spellEnd"/>
-      <w:r>
-        <w:t xml:space="preserve"> and settlement; Company will not be responsible for any settlement it does not approve in writing. The foregoing obligations do not apply with respect to portions or components of the Service</w:t>
+        <w:t>Company shall hold Customer harmless from liability to third parties resulting from infringement by the Service of any United States patent or any copyright or misappropriation of any trade secret, provided Company is promptly notified of any and all threats, claims and proceedings related thereto and given reasonable assistance and the opportunity to assume sole control over defense and settlement; Company will not be responsible for any settlement it does not approve in writing. The foregoing obligations do not apply with respect to portions or components of the Service</w:t>
       </w:r>
     </w:p>
     <w:p>
@@ -3082,19 +2709,11 @@
       <w:ind w:left="0" w:firstLine="0"/>
       <w:jc w:val="center"/>
     </w:pPr>
-    <w:proofErr w:type="spellStart"/>
     <w:r>
       <w:rPr>
         <w:sz w:val="16"/>
       </w:rPr>
-      <w:t>CloudFuze</w:t>
-    </w:r>
-    <w:proofErr w:type="spellEnd"/>
-    <w:r>
-      <w:rPr>
-        <w:sz w:val="16"/>
-      </w:rPr>
-      <w:t xml:space="preserve">, Inc. </w:t>
+      <w:t xml:space="preserve">CloudFuze, Inc. </w:t>
     </w:r>
     <w:r>
       <w:rPr>
@@ -3353,19 +2972,11 @@
       <w:ind w:left="0" w:firstLine="0"/>
       <w:jc w:val="center"/>
     </w:pPr>
-    <w:proofErr w:type="spellStart"/>
     <w:r>
       <w:rPr>
         <w:sz w:val="16"/>
       </w:rPr>
-      <w:t>CloudFuze</w:t>
-    </w:r>
-    <w:proofErr w:type="spellEnd"/>
-    <w:r>
-      <w:rPr>
-        <w:sz w:val="16"/>
-      </w:rPr>
-      <w:t xml:space="preserve">, Inc. </w:t>
+      <w:t xml:space="preserve">CloudFuze, Inc. </w:t>
     </w:r>
     <w:r>
       <w:rPr>
@@ -3624,19 +3235,11 @@
       <w:ind w:left="0" w:firstLine="0"/>
       <w:jc w:val="center"/>
     </w:pPr>
-    <w:proofErr w:type="spellStart"/>
     <w:r>
       <w:rPr>
         <w:sz w:val="16"/>
       </w:rPr>
-      <w:t>CloudFuze</w:t>
-    </w:r>
-    <w:proofErr w:type="spellEnd"/>
-    <w:r>
-      <w:rPr>
-        <w:sz w:val="16"/>
-      </w:rPr>
-      <w:t xml:space="preserve">, Inc. </w:t>
+      <w:t xml:space="preserve">CloudFuze, Inc. </w:t>
     </w:r>
     <w:r>
       <w:rPr>

</xml_diff>